<commit_message>
Update NumberGuessingGame_21110852_Nguyễn Huỳnh Duy Tân.docx
</commit_message>
<xml_diff>
--- a/NumberGuessingGame_21110852_Nguyễn Huỳnh Duy Tân.docx
+++ b/NumberGuessingGame_21110852_Nguyễn Huỳnh Duy Tân.docx
@@ -30514,10 +30514,10 @@
           <w:noProof/>
         </w:rPr>
         <w:drawing>
-          <wp:inline distT="0" distB="0" distL="0" distR="0" wp14:anchorId="1FD32090" wp14:editId="46FBF65C">
-            <wp:extent cx="6186170" cy="2533015"/>
-            <wp:effectExtent l="0" t="0" r="5080" b="635"/>
-            <wp:docPr id="87150749" name="Picture 1" descr="A diagram of a computer&#10;&#10;Description automatically generated"/>
+          <wp:inline distT="0" distB="0" distL="0" distR="0" wp14:anchorId="041CA2A5" wp14:editId="54515B47">
+            <wp:extent cx="6186170" cy="2534920"/>
+            <wp:effectExtent l="0" t="0" r="5080" b="0"/>
+            <wp:docPr id="1511787911" name="Picture 2" descr="A diagram of a computer&#10;&#10;Description automatically generated"/>
             <wp:cNvGraphicFramePr>
               <a:graphicFrameLocks xmlns:a="http://schemas.openxmlformats.org/drawingml/2006/main" noChangeAspect="1"/>
             </wp:cNvGraphicFramePr>
@@ -30525,11 +30525,17 @@
               <a:graphicData uri="http://schemas.openxmlformats.org/drawingml/2006/picture">
                 <pic:pic xmlns:pic="http://schemas.openxmlformats.org/drawingml/2006/picture">
                   <pic:nvPicPr>
-                    <pic:cNvPr id="87150749" name="Picture 1" descr="A diagram of a computer&#10;&#10;Description automatically generated"/>
+                    <pic:cNvPr id="1511787911" name="Picture 2" descr="A diagram of a computer&#10;&#10;Description automatically generated"/>
                     <pic:cNvPicPr/>
                   </pic:nvPicPr>
                   <pic:blipFill>
-                    <a:blip r:embed="rId12"/>
+                    <a:blip r:embed="rId12">
+                      <a:extLst>
+                        <a:ext uri="{28A0092B-C50C-407E-A947-70E740481C1C}">
+                          <a14:useLocalDpi xmlns:a14="http://schemas.microsoft.com/office/drawing/2010/main" val="0"/>
+                        </a:ext>
+                      </a:extLst>
+                    </a:blip>
                     <a:stretch>
                       <a:fillRect/>
                     </a:stretch>
@@ -30537,7 +30543,7 @@
                   <pic:spPr>
                     <a:xfrm>
                       <a:off x="0" y="0"/>
-                      <a:ext cx="6186170" cy="2533015"/>
+                      <a:ext cx="6186170" cy="2534920"/>
                     </a:xfrm>
                     <a:prstGeom prst="rect">
                       <a:avLst/>

</xml_diff>